<commit_message>
feat: anadir 25 capturas extra de paginas internas (BA, BB, BI, Carolina Vega, Espectaculos-Dani)
</commit_message>
<xml_diff>
--- a/Documentos/Lenguajes de Marcas/BI.docx
+++ b/Documentos/Lenguajes de Marcas/BI.docx
@@ -1698,6 +1698,108 @@
       </w:r>
     </w:p>
     <w:p>
+      <w:pPr>
+        <w:jc w:val="center"/>
+      </w:pPr>
+      <w:r>
+        <w:drawing>
+          <wp:inline xmlns:a="http://schemas.openxmlformats.org/drawingml/2006/main" xmlns:pic="http://schemas.openxmlformats.org/drawingml/2006/picture">
+            <wp:extent cx="5486400" cy="3857625"/>
+            <wp:docPr id="3" name="Picture 3"/>
+            <wp:cNvGraphicFramePr>
+              <a:graphicFrameLocks noChangeAspect="1"/>
+            </wp:cNvGraphicFramePr>
+            <a:graphic>
+              <a:graphicData uri="http://schemas.openxmlformats.org/drawingml/2006/picture">
+                <pic:pic>
+                  <pic:nvPicPr>
+                    <pic:cNvPr id="0" name="BI__bips.png"/>
+                    <pic:cNvPicPr/>
+                  </pic:nvPicPr>
+                  <pic:blipFill>
+                    <a:blip r:embed="rId11"/>
+                    <a:stretch>
+                      <a:fillRect/>
+                    </a:stretch>
+                  </pic:blipFill>
+                  <pic:spPr>
+                    <a:xfrm>
+                      <a:off x="0" y="0"/>
+                      <a:ext cx="5486400" cy="3857625"/>
+                    </a:xfrm>
+                    <a:prstGeom prst="rect"/>
+                  </pic:spPr>
+                </pic:pic>
+              </a:graphicData>
+            </a:graphic>
+          </wp:inline>
+        </w:drawing>
+      </w:r>
+    </w:p>
+    <w:p>
+      <w:pPr>
+        <w:jc w:val="center"/>
+      </w:pPr>
+      <w:r>
+        <w:rPr>
+          <w:i/>
+          <w:sz w:val="18"/>
+        </w:rPr>
+        <w:t>Herramienta BIPS — Selector de bombas</w:t>
+      </w:r>
+    </w:p>
+    <w:p>
+      <w:pPr>
+        <w:jc w:val="center"/>
+      </w:pPr>
+      <w:r>
+        <w:drawing>
+          <wp:inline xmlns:a="http://schemas.openxmlformats.org/drawingml/2006/main" xmlns:pic="http://schemas.openxmlformats.org/drawingml/2006/picture">
+            <wp:extent cx="5486400" cy="3857625"/>
+            <wp:docPr id="2" name="Picture 2"/>
+            <wp:cNvGraphicFramePr>
+              <a:graphicFrameLocks noChangeAspect="1"/>
+            </wp:cNvGraphicFramePr>
+            <a:graphic>
+              <a:graphicData uri="http://schemas.openxmlformats.org/drawingml/2006/picture">
+                <pic:pic>
+                  <pic:nvPicPr>
+                    <pic:cNvPr id="0" name="BI__noticias.png"/>
+                    <pic:cNvPicPr/>
+                  </pic:nvPicPr>
+                  <pic:blipFill>
+                    <a:blip r:embed="rId10"/>
+                    <a:stretch>
+                      <a:fillRect/>
+                    </a:stretch>
+                  </pic:blipFill>
+                  <pic:spPr>
+                    <a:xfrm>
+                      <a:off x="0" y="0"/>
+                      <a:ext cx="5486400" cy="3857625"/>
+                    </a:xfrm>
+                    <a:prstGeom prst="rect"/>
+                  </pic:spPr>
+                </pic:pic>
+              </a:graphicData>
+            </a:graphic>
+          </wp:inline>
+        </w:drawing>
+      </w:r>
+    </w:p>
+    <w:p>
+      <w:pPr>
+        <w:jc w:val="center"/>
+      </w:pPr>
+      <w:r>
+        <w:rPr>
+          <w:i/>
+          <w:sz w:val="18"/>
+        </w:rPr>
+        <w:t>Sección de noticias</w:t>
+      </w:r>
+    </w:p>
+    <w:p>
       <w:r>
         <w:t>Bombas Ideal es una propuesta de rediseño web completo para una empresa industrial real con más de 120 años de historia. El sitio se ha construido desde cero con tecnologías web estándar — HTML5 semántico, CSS3 con Custom Properties y JavaScript ES6 modular — sin depender de ningún framework.</w:t>
       </w:r>

</xml_diff>